<commit_message>
Made main python document easier to understand
</commit_message>
<xml_diff>
--- a/input_output_files/Output2.docx
+++ b/input_output_files/Output2.docx
@@ -13878,7 +13878,7 @@
 
 <file path=word/comments.xml><?xml version="1.0" encoding="utf-8"?>
 <w:comments xmlns:wpc="http://schemas.microsoft.com/office/word/2010/wordprocessingCanvas" xmlns:cx="http://schemas.microsoft.com/office/drawing/2014/chartex" xmlns:cx1="http://schemas.microsoft.com/office/drawing/2015/9/8/chartex" xmlns:mc="http://schemas.openxmlformats.org/markup-compatibility/2006" xmlns:o="urn:schemas-microsoft-com:office:office" xmlns:r="http://schemas.openxmlformats.org/officeDocument/2006/relationships" xmlns:m="http://schemas.openxmlformats.org/officeDocument/2006/math" xmlns:v="urn:schemas-microsoft-com:vml" xmlns:wp14="http://schemas.microsoft.com/office/word/2010/wordprocessingDrawing" xmlns:wp="http://schemas.openxmlformats.org/drawingml/2006/wordprocessingDrawing" xmlns:w10="urn:schemas-microsoft-com:office:word" xmlns:w="http://schemas.openxmlformats.org/wordprocessingml/2006/main" xmlns:w14="http://schemas.microsoft.com/office/word/2010/wordml" xmlns:w15="http://schemas.microsoft.com/office/word/2012/wordml" xmlns:w16se="http://schemas.microsoft.com/office/word/2015/wordml/symex" xmlns:wpg="http://schemas.microsoft.com/office/word/2010/wordprocessingGroup" xmlns:wpi="http://schemas.microsoft.com/office/word/2010/wordprocessingInk" xmlns:wne="http://schemas.microsoft.com/office/word/2006/wordml" xmlns:wps="http://schemas.microsoft.com/office/word/2010/wordprocessingShape" mc:Ignorable="w14 w15 w16se wp14">
-  <w:comment w:initials="pd" w:date="2022-05-18T13:22:20.707103" w:id="0" w:author="python-docx">
+  <w:comment w:initials="pd" w:date="2022-05-18T13:31:00.623023" w:id="0" w:author="python-docx">
     <w:p>
       <w:r>
         <w:t>Care must be taken to confirm we are not using words that imply our scope was more broad or detailed than actually performed. We make no implied actual guarantees.</w:t>
@@ -13889,7 +13889,7 @@
       </w:r>
     </w:p>
   </w:comment>
-  <w:comment w:initials="pd" w:date="2022-05-18T13:22:20.710852" w:id="2" w:author="python-docx">
+  <w:comment w:initials="pd" w:date="2022-05-18T13:31:00.630687" w:id="2" w:author="python-docx">
     <w:p>
       <w:r>
         <w:t>Care must be taken to confirm we are not using words that imply our scope was more broad or detailed than actually performed. We make no implied actual guarantees.</w:t>
@@ -13900,7 +13900,7 @@
       </w:r>
     </w:p>
   </w:comment>
-  <w:comment w:initials="pd" w:date="2022-05-18T13:22:20.712322" w:id="4" w:author="python-docx">
+  <w:comment w:initials="pd" w:date="2022-05-18T13:31:00.633279" w:id="4" w:author="python-docx">
     <w:p>
       <w:r>
         <w:t>Care must be taken to confirm we are not using words that imply our scope was more broad or detailed than actually performed. We make no implied actual guarantees.</w:t>
@@ -13911,7 +13911,7 @@
       </w:r>
     </w:p>
   </w:comment>
-  <w:comment w:initials="pd" w:date="2022-05-18T13:22:20.714132" w:id="6" w:author="python-docx">
+  <w:comment w:initials="pd" w:date="2022-05-18T13:31:00.636150" w:id="6" w:author="python-docx">
     <w:p>
       <w:r>
         <w:t>Care must be taken to confirm we are not using words that imply our scope was more broad or detailed than actually performed. We make no implied actual guarantees.</w:t>
@@ -13922,7 +13922,7 @@
       </w:r>
     </w:p>
   </w:comment>
-  <w:comment w:initials="pd" w:date="2022-05-18T13:22:20.715409" w:id="8" w:author="python-docx">
+  <w:comment w:initials="pd" w:date="2022-05-18T13:31:00.638329" w:id="8" w:author="python-docx">
     <w:p>
       <w:r>
         <w:t>Care must be taken to confirm we are not using words that imply our scope was more broad or detailed than actually performed. We make no implied actual guarantees.</w:t>
@@ -13933,21 +13933,21 @@
       </w:r>
     </w:p>
   </w:comment>
-  <w:comment w:initials="pd" w:date="2022-05-18T13:22:20.716945" w:id="10" w:author="python-docx">
+  <w:comment w:initials="pd" w:date="2022-05-18T13:31:00.640477" w:id="10" w:author="python-docx">
     <w:p>
       <w:r>
         <w:t>Avoid this word/phrase. We do not give advice e.g., financial statements.</w:t>
       </w:r>
     </w:p>
   </w:comment>
-  <w:comment w:initials="pd" w:date="2022-05-18T13:22:20.718196" w:id="12" w:author="python-docx">
+  <w:comment w:initials="pd" w:date="2022-05-18T13:31:00.641934" w:id="12" w:author="python-docx">
     <w:p>
       <w:r>
         <w:t>Avoid this word/phrase. We do not give advice e.g., financial statements.</w:t>
       </w:r>
     </w:p>
   </w:comment>
-  <w:comment w:initials="pd" w:date="2022-05-18T13:22:20.719761" w:id="14" w:author="python-docx">
+  <w:comment w:initials="pd" w:date="2022-05-18T13:31:00.643448" w:id="14" w:author="python-docx">
     <w:p>
       <w:r>
         <w:t xml:space="preserve">This word should be avoided in connection with reporting the results of our services as it is ambiguous and often unsubstantiated. </w:t>
@@ -13956,14 +13956,14 @@
       </w:r>
     </w:p>
   </w:comment>
-  <w:comment w:initials="pd" w:date="2022-05-18T13:22:20.721444" w:id="16" w:author="python-docx">
+  <w:comment w:initials="pd" w:date="2022-05-18T13:31:00.645076" w:id="16" w:author="python-docx">
     <w:p>
       <w:r>
         <w:t>We make no implied/actual guarantees.</w:t>
       </w:r>
     </w:p>
   </w:comment>
-  <w:comment w:initials="pd" w:date="2022-05-18T13:22:20.723096" w:id="18" w:author="python-docx">
+  <w:comment w:initials="pd" w:date="2022-05-18T13:31:00.646464" w:id="18" w:author="python-docx">
     <w:p>
       <w:r>
         <w:t xml:space="preserve">This word should be avoided in connection with reporting the results of our services as it is ambiguous and often unsubstantiated. </w:t>
@@ -13974,42 +13974,42 @@
       </w:r>
     </w:p>
   </w:comment>
-  <w:comment w:initials="pd" w:date="2022-05-18T13:22:20.724846" w:id="20" w:author="python-docx">
+  <w:comment w:initials="pd" w:date="2022-05-18T13:31:00.648097" w:id="20" w:author="python-docx">
     <w:p>
       <w:r>
         <w:t>We make no implied/actual guarantees.</w:t>
       </w:r>
     </w:p>
   </w:comment>
-  <w:comment w:initials="pd" w:date="2022-05-18T13:22:20.726408" w:id="22" w:author="python-docx">
+  <w:comment w:initials="pd" w:date="2022-05-18T13:31:00.649593" w:id="22" w:author="python-docx">
     <w:p>
       <w:r>
         <w:t>We make no implied/actual guarantees.</w:t>
       </w:r>
     </w:p>
   </w:comment>
-  <w:comment w:initials="pd" w:date="2022-05-18T13:22:20.727859" w:id="24" w:author="python-docx">
+  <w:comment w:initials="pd" w:date="2022-05-18T13:31:00.651445" w:id="24" w:author="python-docx">
     <w:p>
       <w:r>
         <w:t>We make no implied/actual guarantees.</w:t>
       </w:r>
     </w:p>
   </w:comment>
-  <w:comment w:initials="pd" w:date="2022-05-18T13:22:20.729760" w:id="26" w:author="python-docx">
+  <w:comment w:initials="pd" w:date="2022-05-18T13:31:00.653496" w:id="26" w:author="python-docx">
     <w:p>
       <w:r>
         <w:t>We make no implied/actual guarantees.</w:t>
       </w:r>
     </w:p>
   </w:comment>
-  <w:comment w:initials="pd" w:date="2022-05-18T13:22:20.731935" w:id="28" w:author="python-docx">
+  <w:comment w:initials="pd" w:date="2022-05-18T13:31:00.654994" w:id="28" w:author="python-docx">
     <w:p>
       <w:r>
         <w:t>We make no implied/actual guarantees.</w:t>
       </w:r>
     </w:p>
   </w:comment>
-  <w:comment w:initials="pd" w:date="2022-05-18T13:22:20.733680" w:id="30" w:author="python-docx">
+  <w:comment w:initials="pd" w:date="2022-05-18T13:31:00.656050" w:id="30" w:author="python-docx">
     <w:p>
       <w:r>
         <w:t>Care must be taken to confirm we are not using words that imply our scope was more broad or detailed than actually performed. We make no implied actual guarantees.</w:t>
@@ -14020,7 +14020,7 @@
       </w:r>
     </w:p>
   </w:comment>
-  <w:comment w:initials="pd" w:date="2022-05-18T13:22:20.735621" w:id="32" w:author="python-docx">
+  <w:comment w:initials="pd" w:date="2022-05-18T13:31:00.657470" w:id="32" w:author="python-docx">
     <w:p>
       <w:r>
         <w:t xml:space="preserve">This word should be avoided in connection with reporting the results of our services as it is ambiguous and often unsubstantiated. </w:t>
@@ -14029,21 +14029,21 @@
       </w:r>
     </w:p>
   </w:comment>
-  <w:comment w:initials="pd" w:date="2022-05-18T13:22:20.737291" w:id="34" w:author="python-docx">
+  <w:comment w:initials="pd" w:date="2022-05-18T13:31:00.658975" w:id="34" w:author="python-docx">
     <w:p>
       <w:r>
         <w:t>We make no implied/actual guarantees.</w:t>
       </w:r>
     </w:p>
   </w:comment>
-  <w:comment w:initials="pd" w:date="2022-05-18T13:22:20.738695" w:id="36" w:author="python-docx">
+  <w:comment w:initials="pd" w:date="2022-05-18T13:31:00.660237" w:id="36" w:author="python-docx">
     <w:p>
       <w:r>
         <w:t>We make no implied/actual guarantees.</w:t>
       </w:r>
     </w:p>
   </w:comment>
-  <w:comment w:initials="pd" w:date="2022-05-18T13:22:20.739986" w:id="38" w:author="python-docx">
+  <w:comment w:initials="pd" w:date="2022-05-18T13:31:00.661488" w:id="38" w:author="python-docx">
     <w:p>
       <w:r>
         <w:t>Establishing something implies we are performing management functions around the establishment (vs. the client being the decision maker.</w:t>
@@ -14052,70 +14052,70 @@
       </w:r>
     </w:p>
   </w:comment>
-  <w:comment w:initials="pd" w:date="2022-05-18T13:22:20.741784" w:id="40" w:author="python-docx">
+  <w:comment w:initials="pd" w:date="2022-05-18T13:31:00.663173" w:id="40" w:author="python-docx">
     <w:p>
       <w:r>
         <w:t>We make no implied/actual guarantees.</w:t>
       </w:r>
     </w:p>
   </w:comment>
-  <w:comment w:initials="pd" w:date="2022-05-18T13:22:20.743442" w:id="42" w:author="python-docx">
+  <w:comment w:initials="pd" w:date="2022-05-18T13:31:00.664727" w:id="42" w:author="python-docx">
     <w:p>
       <w:r>
         <w:t>We make no implied/actual guarantees.</w:t>
       </w:r>
     </w:p>
   </w:comment>
-  <w:comment w:initials="pd" w:date="2022-05-18T13:22:20.745029" w:id="44" w:author="python-docx">
+  <w:comment w:initials="pd" w:date="2022-05-18T13:31:00.666200" w:id="44" w:author="python-docx">
     <w:p>
       <w:r>
         <w:t>We make no implied/actual guarantees.</w:t>
       </w:r>
     </w:p>
   </w:comment>
-  <w:comment w:initials="pd" w:date="2022-05-18T13:22:20.746419" w:id="46" w:author="python-docx">
+  <w:comment w:initials="pd" w:date="2022-05-18T13:31:00.667516" w:id="46" w:author="python-docx">
     <w:p>
       <w:r>
         <w:t>We make no implied/actual guarantees.</w:t>
       </w:r>
     </w:p>
   </w:comment>
-  <w:comment w:initials="pd" w:date="2022-05-18T13:22:20.747671" w:id="48" w:author="python-docx">
+  <w:comment w:initials="pd" w:date="2022-05-18T13:31:00.668804" w:id="48" w:author="python-docx">
     <w:p>
       <w:r>
         <w:t>We make no implied/actual guarantees.</w:t>
       </w:r>
     </w:p>
   </w:comment>
-  <w:comment w:initials="pd" w:date="2022-05-18T13:22:20.749284" w:id="50" w:author="python-docx">
+  <w:comment w:initials="pd" w:date="2022-05-18T13:31:00.670248" w:id="50" w:author="python-docx">
     <w:p>
       <w:r>
         <w:t>We make no implied/actual guarantees.</w:t>
       </w:r>
     </w:p>
   </w:comment>
-  <w:comment w:initials="pd" w:date="2022-05-18T13:22:20.750752" w:id="52" w:author="python-docx">
+  <w:comment w:initials="pd" w:date="2022-05-18T13:31:00.671808" w:id="52" w:author="python-docx">
     <w:p>
       <w:r>
         <w:t>We make no implied/actual guarantees.</w:t>
       </w:r>
     </w:p>
   </w:comment>
-  <w:comment w:initials="pd" w:date="2022-05-18T13:22:20.752147" w:id="54" w:author="python-docx">
+  <w:comment w:initials="pd" w:date="2022-05-18T13:31:00.673219" w:id="54" w:author="python-docx">
     <w:p>
       <w:r>
         <w:t>We make no implied/actual guarantees.</w:t>
       </w:r>
     </w:p>
   </w:comment>
-  <w:comment w:initials="pd" w:date="2022-05-18T13:22:20.753535" w:id="56" w:author="python-docx">
+  <w:comment w:initials="pd" w:date="2022-05-18T13:31:00.674555" w:id="56" w:author="python-docx">
     <w:p>
       <w:r>
         <w:t>We make no implied/actual guarantees.</w:t>
       </w:r>
     </w:p>
   </w:comment>
-  <w:comment w:initials="pd" w:date="2022-05-18T13:22:20.754691" w:id="58" w:author="python-docx">
+  <w:comment w:initials="pd" w:date="2022-05-18T13:31:00.675687" w:id="58" w:author="python-docx">
     <w:p>
       <w:r>
         <w:t>Words defined in the professional standards should only be used in a manner consistent with that meaning or when performing those specific services.</w:t>
@@ -14124,56 +14124,56 @@
       </w:r>
     </w:p>
   </w:comment>
-  <w:comment w:initials="pd" w:date="2022-05-18T13:22:20.756498" w:id="60" w:author="python-docx">
+  <w:comment w:initials="pd" w:date="2022-05-18T13:31:00.677323" w:id="60" w:author="python-docx">
     <w:p>
       <w:r>
         <w:t>We make no implied/actual guarantees.</w:t>
       </w:r>
     </w:p>
   </w:comment>
-  <w:comment w:initials="pd" w:date="2022-05-18T13:22:20.757990" w:id="62" w:author="python-docx">
+  <w:comment w:initials="pd" w:date="2022-05-18T13:31:00.678762" w:id="62" w:author="python-docx">
     <w:p>
       <w:r>
         <w:t>We make no implied/actual guarantees.</w:t>
       </w:r>
     </w:p>
   </w:comment>
-  <w:comment w:initials="pd" w:date="2022-05-18T13:22:20.759441" w:id="64" w:author="python-docx">
+  <w:comment w:initials="pd" w:date="2022-05-18T13:31:00.680235" w:id="64" w:author="python-docx">
     <w:p>
       <w:r>
         <w:t>We make no implied/actual guarantees.</w:t>
       </w:r>
     </w:p>
   </w:comment>
-  <w:comment w:initials="pd" w:date="2022-05-18T13:22:20.760909" w:id="66" w:author="python-docx">
+  <w:comment w:initials="pd" w:date="2022-05-18T13:31:00.681716" w:id="66" w:author="python-docx">
     <w:p>
       <w:r>
         <w:t>We make no implied/actual guarantees.</w:t>
       </w:r>
     </w:p>
   </w:comment>
-  <w:comment w:initials="pd" w:date="2022-05-18T13:22:20.762377" w:id="68" w:author="python-docx">
+  <w:comment w:initials="pd" w:date="2022-05-18T13:31:00.683134" w:id="68" w:author="python-docx">
     <w:p>
       <w:r>
         <w:t>We make no implied/actual guarantees.</w:t>
       </w:r>
     </w:p>
   </w:comment>
-  <w:comment w:initials="pd" w:date="2022-05-18T13:22:20.763760" w:id="70" w:author="python-docx">
+  <w:comment w:initials="pd" w:date="2022-05-18T13:31:00.684593" w:id="70" w:author="python-docx">
     <w:p>
       <w:r>
         <w:t>We make no implied/actual guarantees.</w:t>
       </w:r>
     </w:p>
   </w:comment>
-  <w:comment w:initials="pd" w:date="2022-05-18T13:22:20.765055" w:id="72" w:author="python-docx">
+  <w:comment w:initials="pd" w:date="2022-05-18T13:31:00.685897" w:id="72" w:author="python-docx">
     <w:p>
       <w:r>
         <w:t>We avoid the appearance of taking on client's management responsibilities.</w:t>
       </w:r>
     </w:p>
   </w:comment>
-  <w:comment w:initials="pd" w:date="2022-05-18T13:22:20.766235" w:id="74" w:author="python-docx">
+  <w:comment w:initials="pd" w:date="2022-05-18T13:31:00.687167" w:id="74" w:author="python-docx">
     <w:p>
       <w:r>
         <w:t>Care must be taken to confirm we are not using words that imply our scope was more broad or detailed than actually performed. We make no implied actual guarantees.</w:t>
@@ -14184,7 +14184,7 @@
       </w:r>
     </w:p>
   </w:comment>
-  <w:comment w:initials="pd" w:date="2022-05-18T13:22:20.768140" w:id="76" w:author="python-docx">
+  <w:comment w:initials="pd" w:date="2022-05-18T13:31:00.688782" w:id="76" w:author="python-docx">
     <w:p>
       <w:r>
         <w:t>This word should not be used in isolation when reporting results as it is ambiguous and often unsubstantiated. Our role is not to offer conclusions, rather it is to do the analysis and allow the client to use the information presented to draw their own conclusions. PwC's role should be advisory in nature, we should avoid attest-type terms.</w:t>
@@ -14193,14 +14193,14 @@
       </w:r>
     </w:p>
   </w:comment>
-  <w:comment w:initials="pd" w:date="2022-05-18T13:22:20.769785" w:id="78" w:author="python-docx">
+  <w:comment w:initials="pd" w:date="2022-05-18T13:31:00.690330" w:id="78" w:author="python-docx">
     <w:p>
       <w:r>
         <w:t>Implies that we are operating on behalf of our client, taking on client's management responsibilities; possible independence violation.</w:t>
       </w:r>
     </w:p>
   </w:comment>
-  <w:comment w:initials="pd" w:date="2022-05-18T13:22:20.771190" w:id="80" w:author="python-docx">
+  <w:comment w:initials="pd" w:date="2022-05-18T13:31:00.691611" w:id="80" w:author="python-docx">
     <w:p>
       <w:r>
         <w:t>This word should not be used in isolation when reporting results as it is ambiguous and often unsubstantiated. Our role is not to offer conclusions, rather it is to do the analysis and allow the client to use the information presented to draw their own conclusions. PwC's role should be advisory in nature, we should avoid attest-type terms.</w:t>
@@ -14209,7 +14209,7 @@
       </w:r>
     </w:p>
   </w:comment>
-  <w:comment w:initials="pd" w:date="2022-05-18T13:22:20.772687" w:id="82" w:author="python-docx">
+  <w:comment w:initials="pd" w:date="2022-05-18T13:31:00.693044" w:id="82" w:author="python-docx">
     <w:p>
       <w:r>
         <w:t>This word should not be used in isolation when reporting results as it is ambiguous and often unsubstantiated. Our role is not to offer conclusions, rather it is to do the analysis and allow the client to use the information presented to draw their own conclusions. PwC's role should be advisory in nature, we should avoid attest-type terms.</w:t>
@@ -14218,28 +14218,28 @@
       </w:r>
     </w:p>
   </w:comment>
-  <w:comment w:initials="pd" w:date="2022-05-18T13:22:20.774173" w:id="84" w:author="python-docx">
+  <w:comment w:initials="pd" w:date="2022-05-18T13:31:00.694700" w:id="84" w:author="python-docx">
     <w:p>
       <w:r>
         <w:t>We make no implied/actual guarantees.</w:t>
       </w:r>
     </w:p>
   </w:comment>
-  <w:comment w:initials="pd" w:date="2022-05-18T13:22:20.775427" w:id="86" w:author="python-docx">
+  <w:comment w:initials="pd" w:date="2022-05-18T13:31:00.695948" w:id="86" w:author="python-docx">
     <w:p>
       <w:r>
         <w:t>We make no implied/actual guarantees.</w:t>
       </w:r>
     </w:p>
   </w:comment>
-  <w:comment w:initials="pd" w:date="2022-05-18T13:22:20.776694" w:id="88" w:author="python-docx">
+  <w:comment w:initials="pd" w:date="2022-05-18T13:31:00.697161" w:id="88" w:author="python-docx">
     <w:p>
       <w:r>
         <w:t>We make no implied/actual guarantees.</w:t>
       </w:r>
     </w:p>
   </w:comment>
-  <w:comment w:initials="pd" w:date="2022-05-18T13:22:20.777968" w:id="90" w:author="python-docx">
+  <w:comment w:initials="pd" w:date="2022-05-18T13:31:00.698427" w:id="90" w:author="python-docx">
     <w:p>
       <w:r>
         <w:t>Care must be taken to confirm we are not using words that imply our scope was more broad or detailed than actually performed. We make no implied actual guarantees.</w:t>
@@ -14250,14 +14250,14 @@
       </w:r>
     </w:p>
   </w:comment>
-  <w:comment w:initials="pd" w:date="2022-05-18T13:22:20.779886" w:id="92" w:author="python-docx">
+  <w:comment w:initials="pd" w:date="2022-05-18T13:31:00.700616" w:id="92" w:author="python-docx">
     <w:p>
       <w:r>
         <w:t>We make no implied/actual guarantees.</w:t>
       </w:r>
     </w:p>
   </w:comment>
-  <w:comment w:initials="pd" w:date="2022-05-18T13:22:20.781607" w:id="94" w:author="python-docx">
+  <w:comment w:initials="pd" w:date="2022-05-18T13:31:00.702435" w:id="94" w:author="python-docx">
     <w:p>
       <w:r>
         <w:t>Care must be taken to confirm we are not using words that imply our scope was more broad or detailed than actually performed. We make no implied actual guarantees.</w:t>
@@ -14268,7 +14268,7 @@
       </w:r>
     </w:p>
   </w:comment>
-  <w:comment w:initials="pd" w:date="2022-05-18T13:22:20.783520" w:id="96" w:author="python-docx">
+  <w:comment w:initials="pd" w:date="2022-05-18T13:31:00.704805" w:id="96" w:author="python-docx">
     <w:p>
       <w:r>
         <w:t>Care must be taken to confirm we are not using words that imply our scope was more broad or detailed than actually performed. We make no implied actual guarantees.</w:t>
@@ -14279,14 +14279,14 @@
       </w:r>
     </w:p>
   </w:comment>
-  <w:comment w:initials="pd" w:date="2022-05-18T13:22:20.785429" w:id="98" w:author="python-docx">
+  <w:comment w:initials="pd" w:date="2022-05-18T13:31:00.706663" w:id="98" w:author="python-docx">
     <w:p>
       <w:r>
         <w:t>We make no implied/actual guarantees.</w:t>
       </w:r>
     </w:p>
   </w:comment>
-  <w:comment w:initials="pd" w:date="2022-05-18T13:22:20.787216" w:id="100" w:author="python-docx">
+  <w:comment w:initials="pd" w:date="2022-05-18T13:31:00.708209" w:id="100" w:author="python-docx">
     <w:p>
       <w:r>
         <w:t>This word should not be used in connection with our services. We make no implied/actual guarantees.</w:t>
@@ -14297,14 +14297,14 @@
       </w:r>
     </w:p>
   </w:comment>
-  <w:comment w:initials="pd" w:date="2022-05-18T13:22:20.789083" w:id="102" w:author="python-docx">
+  <w:comment w:initials="pd" w:date="2022-05-18T13:31:00.710011" w:id="102" w:author="python-docx">
     <w:p>
       <w:r>
         <w:t>We make no implied/actual guarantees.</w:t>
       </w:r>
     </w:p>
   </w:comment>
-  <w:comment w:initials="pd" w:date="2022-05-18T13:22:20.790570" w:id="104" w:author="python-docx">
+  <w:comment w:initials="pd" w:date="2022-05-18T13:31:00.711484" w:id="104" w:author="python-docx">
     <w:p>
       <w:r>
         <w:t>We make no implied/actual guarantees.</w:t>
@@ -14313,7 +14313,7 @@
       </w:r>
     </w:p>
   </w:comment>
-  <w:comment w:initials="pd" w:date="2022-05-18T13:22:20.792134" w:id="106" w:author="python-docx">
+  <w:comment w:initials="pd" w:date="2022-05-18T13:31:00.713028" w:id="106" w:author="python-docx">
     <w:p>
       <w:r>
         <w:t>Care must be taken to confirm we are not using words that imply our scope was more broad or detailed than actually performed. We make no implied actual guarantees.</w:t>
@@ -14324,14 +14324,14 @@
       </w:r>
     </w:p>
   </w:comment>
-  <w:comment w:initials="pd" w:date="2022-05-18T13:22:20.793834" w:id="108" w:author="python-docx">
+  <w:comment w:initials="pd" w:date="2022-05-18T13:31:00.714694" w:id="108" w:author="python-docx">
     <w:p>
       <w:r>
         <w:t>We make no implied/actual guarantees.</w:t>
       </w:r>
     </w:p>
   </w:comment>
-  <w:comment w:initials="pd" w:date="2022-05-18T13:22:20.795266" w:id="110" w:author="python-docx">
+  <w:comment w:initials="pd" w:date="2022-05-18T13:31:00.716100" w:id="110" w:author="python-docx">
     <w:p>
       <w:r>
         <w:t>This word should not be used in connection with our services. We make no implied/actual guarantees.</w:t>
@@ -14342,7 +14342,7 @@
       </w:r>
     </w:p>
   </w:comment>
-  <w:comment w:initials="pd" w:date="2022-05-18T13:22:20.797097" w:id="112" w:author="python-docx">
+  <w:comment w:initials="pd" w:date="2022-05-18T13:31:00.718022" w:id="112" w:author="python-docx">
     <w:p>
       <w:r>
         <w:t>Care must be taken to confirm we are not using words that imply our scope was more broad or detailed than actually performed. We make no implied actual guarantees.</w:t>
@@ -14353,7 +14353,7 @@
       </w:r>
     </w:p>
   </w:comment>
-  <w:comment w:initials="pd" w:date="2022-05-18T13:22:20.798806" w:id="114" w:author="python-docx">
+  <w:comment w:initials="pd" w:date="2022-05-18T13:31:00.719926" w:id="114" w:author="python-docx">
     <w:p>
       <w:r>
         <w:t>Care must be taken to confirm we are not using words that imply our scope was more broad or detailed than actually performed. We make no implied actual guarantees.</w:t>
@@ -14364,7 +14364,7 @@
       </w:r>
     </w:p>
   </w:comment>
-  <w:comment w:initials="pd" w:date="2022-05-18T13:22:20.800522" w:id="116" w:author="python-docx">
+  <w:comment w:initials="pd" w:date="2022-05-18T13:31:00.721667" w:id="116" w:author="python-docx">
     <w:p>
       <w:r>
         <w:t>Care must be taken to confirm we are not using words that imply our scope was more broad or detailed than actually performed. We make no implied actual guarantees.</w:t>
@@ -14375,28 +14375,28 @@
       </w:r>
     </w:p>
   </w:comment>
-  <w:comment w:initials="pd" w:date="2022-05-18T13:22:20.802213" w:id="118" w:author="python-docx">
+  <w:comment w:initials="pd" w:date="2022-05-18T13:31:00.723344" w:id="118" w:author="python-docx">
     <w:p>
       <w:r>
         <w:t>We make no implied/actual guarantees.</w:t>
       </w:r>
     </w:p>
   </w:comment>
-  <w:comment w:initials="pd" w:date="2022-05-18T13:22:20.803521" w:id="120" w:author="python-docx">
+  <w:comment w:initials="pd" w:date="2022-05-18T13:31:00.724710" w:id="120" w:author="python-docx">
     <w:p>
       <w:r>
         <w:t>Avoid absolutes (i.e., "all"). Absolutes should be avoided in the context of providing advice. Similarly, different readers may have different interpretations of what these words mean.</w:t>
       </w:r>
     </w:p>
   </w:comment>
-  <w:comment w:initials="pd" w:date="2022-05-18T13:22:20.805040" w:id="122" w:author="python-docx">
+  <w:comment w:initials="pd" w:date="2022-05-18T13:31:00.726241" w:id="122" w:author="python-docx">
     <w:p>
       <w:r>
         <w:t>Avoid absolutes (i.e., "all"). Absolutes should be avoided in the context of providing advice. Similarly, different readers may have different interpretations of what these words mean.</w:t>
       </w:r>
     </w:p>
   </w:comment>
-  <w:comment w:initials="pd" w:date="2022-05-18T13:22:20.806539" w:id="124" w:author="python-docx">
+  <w:comment w:initials="pd" w:date="2022-05-18T13:31:00.727827" w:id="124" w:author="python-docx">
     <w:p>
       <w:r>
         <w:t>This word should not be used in connection with our services. We make no implied/actual guarantees.</w:t>
@@ -14407,7 +14407,7 @@
       </w:r>
     </w:p>
   </w:comment>
-  <w:comment w:initials="pd" w:date="2022-05-18T13:22:20.808279" w:id="126" w:author="python-docx">
+  <w:comment w:initials="pd" w:date="2022-05-18T13:31:00.729559" w:id="126" w:author="python-docx">
     <w:p>
       <w:r>
         <w:t>Care must be taken to confirm we are not using words that imply our scope was more broad or detailed than actually performed. We make no implied actual guarantees.</w:t>
@@ -14418,14 +14418,14 @@
       </w:r>
     </w:p>
   </w:comment>
-  <w:comment w:initials="pd" w:date="2022-05-18T13:22:20.809936" w:id="128" w:author="python-docx">
+  <w:comment w:initials="pd" w:date="2022-05-18T13:31:00.731201" w:id="128" w:author="python-docx">
     <w:p>
       <w:r>
         <w:t>Avoid absolutes (i.e., "all"). Absolutes should be avoided in the context of providing advice. Similarly, different readers may have different interpretations of what these words mean.</w:t>
       </w:r>
     </w:p>
   </w:comment>
-  <w:comment w:initials="pd" w:date="2022-05-18T13:22:20.811417" w:id="130" w:author="python-docx">
+  <w:comment w:initials="pd" w:date="2022-05-18T13:31:00.732722" w:id="130" w:author="python-docx">
     <w:p>
       <w:r>
         <w:t>Care must be taken to confirm we are not using words that imply our scope was more broad or detailed than actually performed. We make no implied actual guarantees.</w:t>
@@ -14436,28 +14436,28 @@
       </w:r>
     </w:p>
   </w:comment>
-  <w:comment w:initials="pd" w:date="2022-05-18T13:22:20.812989" w:id="132" w:author="python-docx">
+  <w:comment w:initials="pd" w:date="2022-05-18T13:31:00.734456" w:id="132" w:author="python-docx">
     <w:p>
       <w:r>
         <w:t>Avoid absolutes (i.e., "all"). Absolutes should be avoided in the context of providing advice. Similarly, different readers may have different interpretations of what these words mean.</w:t>
       </w:r>
     </w:p>
   </w:comment>
-  <w:comment w:initials="pd" w:date="2022-05-18T13:22:20.814467" w:id="134" w:author="python-docx">
+  <w:comment w:initials="pd" w:date="2022-05-18T13:31:00.737057" w:id="134" w:author="python-docx">
     <w:p>
       <w:r>
         <w:t>Avoid absolutes (i.e., "all"). Absolutes should be avoided in the context of providing advice. Similarly, different readers may have different interpretations of what these words mean.</w:t>
       </w:r>
     </w:p>
   </w:comment>
-  <w:comment w:initials="pd" w:date="2022-05-18T13:22:20.816276" w:id="136" w:author="python-docx">
+  <w:comment w:initials="pd" w:date="2022-05-18T13:31:00.739588" w:id="136" w:author="python-docx">
     <w:p>
       <w:r>
         <w:t>We make no implied/actual guarantees.</w:t>
       </w:r>
     </w:p>
   </w:comment>
-  <w:comment w:initials="pd" w:date="2022-05-18T13:22:20.818233" w:id="138" w:author="python-docx">
+  <w:comment w:initials="pd" w:date="2022-05-18T13:31:00.741464" w:id="138" w:author="python-docx">
     <w:p>
       <w:r>
         <w:t>This word should not be used in connection with our services. We make no implied/actual guarantees.</w:t>
@@ -14468,7 +14468,7 @@
       </w:r>
     </w:p>
   </w:comment>
-  <w:comment w:initials="pd" w:date="2022-05-18T13:22:20.820429" w:id="140" w:author="python-docx">
+  <w:comment w:initials="pd" w:date="2022-05-18T13:31:00.743866" w:id="140" w:author="python-docx">
     <w:p>
       <w:r>
         <w:t>Care must be taken to confirm we are not using words that imply our scope was more broad or detailed than actually performed. We make no implied actual guarantees.</w:t>
@@ -14479,7 +14479,7 @@
       </w:r>
     </w:p>
   </w:comment>
-  <w:comment w:initials="pd" w:date="2022-05-18T13:22:20.822505" w:id="142" w:author="python-docx">
+  <w:comment w:initials="pd" w:date="2022-05-18T13:31:00.746853" w:id="142" w:author="python-docx">
     <w:p>
       <w:r>
         <w:t>This word should not be used in connection with our services. We make no implied/actual guarantees.</w:t>
@@ -14490,14 +14490,14 @@
       </w:r>
     </w:p>
   </w:comment>
-  <w:comment w:initials="pd" w:date="2022-05-18T13:22:20.824310" w:id="144" w:author="python-docx">
+  <w:comment w:initials="pd" w:date="2022-05-18T13:31:00.749069" w:id="144" w:author="python-docx">
     <w:p>
       <w:r>
         <w:t>We make no implied/actual guarantees.</w:t>
       </w:r>
     </w:p>
   </w:comment>
-  <w:comment w:initials="pd" w:date="2022-05-18T13:22:20.825753" w:id="146" w:author="python-docx">
+  <w:comment w:initials="pd" w:date="2022-05-18T13:31:00.751158" w:id="146" w:author="python-docx">
     <w:p>
       <w:r>
         <w:t>Care must be taken to confirm we are not using words that imply our scope was more broad or detailed than actually performed. We make no implied actual guarantees.</w:t>
@@ -14508,14 +14508,14 @@
       </w:r>
     </w:p>
   </w:comment>
-  <w:comment w:initials="pd" w:date="2022-05-18T13:22:20.827350" w:id="148" w:author="python-docx">
+  <w:comment w:initials="pd" w:date="2022-05-18T13:31:00.752994" w:id="148" w:author="python-docx">
     <w:p>
       <w:r>
         <w:t>We make no implied/actual guarantees.</w:t>
       </w:r>
     </w:p>
   </w:comment>
-  <w:comment w:initials="pd" w:date="2022-05-18T13:22:20.828695" w:id="150" w:author="python-docx">
+  <w:comment w:initials="pd" w:date="2022-05-18T13:31:00.754412" w:id="150" w:author="python-docx">
     <w:p>
       <w:r>
         <w:t>Care must be taken to confirm we are not using words that imply our scope was more broad or detailed than actually performed. We make no implied actual guarantees.</w:t>
@@ -14526,21 +14526,21 @@
       </w:r>
     </w:p>
   </w:comment>
-  <w:comment w:initials="pd" w:date="2022-05-18T13:22:20.830333" w:id="152" w:author="python-docx">
+  <w:comment w:initials="pd" w:date="2022-05-18T13:31:00.756765" w:id="152" w:author="python-docx">
     <w:p>
       <w:r>
         <w:t>We make no implied/actual guarantees.</w:t>
       </w:r>
     </w:p>
   </w:comment>
-  <w:comment w:initials="pd" w:date="2022-05-18T13:22:20.831867" w:id="154" w:author="python-docx">
+  <w:comment w:initials="pd" w:date="2022-05-18T13:31:00.758661" w:id="154" w:author="python-docx">
     <w:p>
       <w:r>
         <w:t>We make no implied/actual guarantees.</w:t>
       </w:r>
     </w:p>
   </w:comment>
-  <w:comment w:initials="pd" w:date="2022-05-18T13:22:20.833354" w:id="156" w:author="python-docx">
+  <w:comment w:initials="pd" w:date="2022-05-18T13:31:00.760195" w:id="156" w:author="python-docx">
     <w:p>
       <w:r>
         <w:t>Care must be taken to confirm we are not using words that imply our scope was more broad or detailed than actually performed. We make no implied actual guarantees.</w:t>
@@ -14551,7 +14551,7 @@
       </w:r>
     </w:p>
   </w:comment>
-  <w:comment w:initials="pd" w:date="2022-05-18T13:22:20.836363" w:id="158" w:author="python-docx">
+  <w:comment w:initials="pd" w:date="2022-05-18T13:31:00.761792" w:id="158" w:author="python-docx">
     <w:p>
       <w:r>
         <w:t>This word should not be used in connection with our services. We make no implied/actual guarantees.</w:t>
@@ -14562,7 +14562,7 @@
       </w:r>
     </w:p>
   </w:comment>
-  <w:comment w:initials="pd" w:date="2022-05-18T13:22:20.839396" w:id="160" w:author="python-docx">
+  <w:comment w:initials="pd" w:date="2022-05-18T13:31:00.763554" w:id="160" w:author="python-docx">
     <w:p>
       <w:r>
         <w:t>It is important to consider the context in which this word is being used. "Materiality" is an audit concept and generally should not be used in non audit related communications.</w:t>
@@ -14573,14 +14573,14 @@
       </w:r>
     </w:p>
   </w:comment>
-  <w:comment w:initials="pd" w:date="2022-05-18T13:22:20.842126" w:id="162" w:author="python-docx">
+  <w:comment w:initials="pd" w:date="2022-05-18T13:31:00.765345" w:id="162" w:author="python-docx">
     <w:p>
       <w:r>
         <w:t>We make no implied/actual guarantees.</w:t>
       </w:r>
     </w:p>
   </w:comment>
-  <w:comment w:initials="pd" w:date="2022-05-18T13:22:20.844487" w:id="164" w:author="python-docx">
+  <w:comment w:initials="pd" w:date="2022-05-18T13:31:00.767252" w:id="164" w:author="python-docx">
     <w:p>
       <w:r>
         <w:t>Establishing something implies we are performing management functions around the establishment (vs. the client being the decision maker.</w:t>
@@ -14589,28 +14589,28 @@
       </w:r>
     </w:p>
   </w:comment>
-  <w:comment w:initials="pd" w:date="2022-05-18T13:22:20.846608" w:id="166" w:author="python-docx">
+  <w:comment w:initials="pd" w:date="2022-05-18T13:31:00.769126" w:id="166" w:author="python-docx">
     <w:p>
       <w:r>
         <w:t>We make no implied/actual guarantees.</w:t>
       </w:r>
     </w:p>
   </w:comment>
-  <w:comment w:initials="pd" w:date="2022-05-18T13:22:20.848248" w:id="168" w:author="python-docx">
+  <w:comment w:initials="pd" w:date="2022-05-18T13:31:00.770608" w:id="168" w:author="python-docx">
     <w:p>
       <w:r>
         <w:t>We make no implied/actual guarantees.</w:t>
       </w:r>
     </w:p>
   </w:comment>
-  <w:comment w:initials="pd" w:date="2022-05-18T13:22:20.849762" w:id="170" w:author="python-docx">
+  <w:comment w:initials="pd" w:date="2022-05-18T13:31:00.771990" w:id="170" w:author="python-docx">
     <w:p>
       <w:r>
         <w:t>Implies legal relationship; possible independence vilation and/or a joint business relationship with the client or another party.</w:t>
       </w:r>
     </w:p>
   </w:comment>
-  <w:comment w:initials="pd" w:date="2022-05-18T13:22:20.851531" w:id="172" w:author="python-docx">
+  <w:comment w:initials="pd" w:date="2022-05-18T13:31:00.773665" w:id="172" w:author="python-docx">
     <w:p>
       <w:r>
         <w:t>Care must be taken to confirm we are not using words that imply our scope was more broad or detailed than actually performed. We make no implied actual guarantees.</w:t>
@@ -14621,7 +14621,7 @@
       </w:r>
     </w:p>
   </w:comment>
-  <w:comment w:initials="pd" w:date="2022-05-18T13:22:20.853819" w:id="174" w:author="python-docx">
+  <w:comment w:initials="pd" w:date="2022-05-18T13:31:00.775513" w:id="174" w:author="python-docx">
     <w:p>
       <w:r>
         <w:t>Care must be taken to confirm we are not using words that imply our scope was more broad or detailed than actually performed. We make no implied actual guarantees.</w:t>
@@ -14632,7 +14632,7 @@
       </w:r>
     </w:p>
   </w:comment>
-  <w:comment w:initials="pd" w:date="2022-05-18T13:22:20.855872" w:id="176" w:author="python-docx">
+  <w:comment w:initials="pd" w:date="2022-05-18T13:31:00.777463" w:id="176" w:author="python-docx">
     <w:p>
       <w:r>
         <w:t xml:space="preserve">This word should be avoided in connection with reporting the results of our services as it is ambiguous and often unsubstantiated. </w:t>
@@ -14643,7 +14643,7 @@
       </w:r>
     </w:p>
   </w:comment>
-  <w:comment w:initials="pd" w:date="2022-05-18T13:22:20.858154" w:id="178" w:author="python-docx">
+  <w:comment w:initials="pd" w:date="2022-05-18T13:31:00.779640" w:id="178" w:author="python-docx">
     <w:p>
       <w:r>
         <w:t>Establishing something implies we are performing management functions around the establishment (vs. the client being the decision maker.</w:t>
@@ -14652,7 +14652,7 @@
       </w:r>
     </w:p>
   </w:comment>
-  <w:comment w:initials="pd" w:date="2022-05-18T13:22:20.860145" w:id="180" w:author="python-docx">
+  <w:comment w:initials="pd" w:date="2022-05-18T13:31:00.781534" w:id="180" w:author="python-docx">
     <w:p>
       <w:r>
         <w:t>This word should be avoided in connection with reporting the results of our services as it is ambiguous and often unsubstantiated.</w:t>

</xml_diff>